<commit_message>
updated ap practice explore
</commit_message>
<xml_diff>
--- a/AP_Explore_Practice/Explore_Template.docx
+++ b/AP_Explore_Practice/Explore_Template.docx
@@ -183,6 +183,8 @@
             <w:r>
               <w:t xml:space="preserve">. </w:t>
             </w:r>
+            <w:bookmarkStart w:id="1" w:name="_GoBack"/>
+            <w:bookmarkEnd w:id="1"/>
           </w:p>
           <w:p>
             <w:r>
@@ -319,7 +321,7 @@
                 </w:ffData>
               </w:fldChar>
             </w:r>
-            <w:bookmarkStart w:id="1" w:name="Text2"/>
+            <w:bookmarkStart w:id="2" w:name="Text2"/>
             <w:r>
               <w:instrText xml:space="preserve"> FORMTEXT </w:instrText>
             </w:r>
@@ -336,7 +338,13 @@
               <w:t>]</w:t>
             </w:r>
             <w:r>
-              <w:t xml:space="preserve"> using Snipping Tool. I then used photoshop to manipulate the image's size, shape, color, and other properties, before inserting the image into Microsoft Word along with text. Because all of my images were from one source, I cited them with [</w:t>
+              <w:t xml:space="preserve"> using Snipping Tool. I then used </w:t>
+            </w:r>
+            <w:r>
+              <w:t>P</w:t>
+            </w:r>
+            <w:r>
+              <w:t>hotoshop to manipulate the image's size, shape, color, and other properties, before inserting the image into Microsoft Word along with text. Because all of my images were from one source, I cited them with [</w:t>
             </w:r>
             <w:r>
               <w:t>5</w:t>
@@ -348,12 +356,18 @@
               <w:t xml:space="preserve">text </w:t>
             </w:r>
             <w:r>
-              <w:t>on the artifact with the appropriate source.</w:t>
+              <w:t>on the artifact with the appropriate source</w:t>
+            </w:r>
+            <w:r>
+              <w:t>s</w:t>
+            </w:r>
+            <w:r>
+              <w:t>.</w:t>
             </w:r>
             <w:r>
               <w:fldChar w:fldCharType="end"/>
             </w:r>
-            <w:bookmarkEnd w:id="1"/>
+            <w:bookmarkEnd w:id="2"/>
           </w:p>
         </w:tc>
       </w:tr>
@@ -439,7 +453,7 @@
                 </w:ffData>
               </w:fldChar>
             </w:r>
-            <w:bookmarkStart w:id="2" w:name="Text3"/>
+            <w:bookmarkStart w:id="3" w:name="Text3"/>
             <w:r>
               <w:instrText xml:space="preserve"> FORMTEXT </w:instrText>
             </w:r>
@@ -472,7 +486,7 @@
             <w:r>
               <w:fldChar w:fldCharType="end"/>
             </w:r>
-            <w:bookmarkEnd w:id="2"/>
+            <w:bookmarkEnd w:id="3"/>
           </w:p>
         </w:tc>
       </w:tr>
@@ -569,7 +583,7 @@
                 </w:ffData>
               </w:fldChar>
             </w:r>
-            <w:bookmarkStart w:id="3" w:name="Text4"/>
+            <w:bookmarkStart w:id="4" w:name="Text4"/>
             <w:r>
               <w:instrText xml:space="preserve"> FORMTEXT </w:instrText>
             </w:r>
@@ -586,7 +600,7 @@
               <w:t xml:space="preserve">. </w:t>
             </w:r>
             <w:r>
-              <w:t>When the brain wants to send a message to another part of the body, neurotransmitters, or chemical signals, are sent between neurons to communicate with each other. When a neuron recieves enough of a specific kind of neurotransmitter, an action potential gets fired, causing the neuron to continue passing on the message it received. These action potentials produce an electric field, which can be detected by electrodes, allowing the message to be recorded [5]. This electrical signal is then sent to a chip implanted behind the ear, which reads and interprets it in order to perform a command on a machine. Conversely, this process can also work in reverse. An action done by a machine, such as a robotic limb, can send electrical impulses through Neuralink to stimulate a certain part of the brain, mimicking what information the brain would receive from nerves in a flesh limb [2].</w:t>
+              <w:t>When the brain wants to send a message to another part of the body, neurotransmitters are sent between neurons to communicate with each other. When a neuron recieves enough of a specific kind of neurotransmitter, an action potential gets fired, causing the neuron to continue passing on the message it received. These action potentials produce an electric field, which can be detected by electrodes, allowing the message to be recorded [5]. This electrical signal is then sent to a chip implanted behind the ear, which reads and interprets it in order to perform a command on a machine. Conversely, this process can also work in reverse. An action done by a machine, such as a robotic limb, can send electrical impulses through Neuralink to stimulate a certain part of the brain, mimicking what information the brain would receive from nerves in a flesh limb [2].</w:t>
             </w:r>
           </w:p>
           <w:p>
@@ -597,18 +611,40 @@
               <w:t xml:space="preserve">about Neuralink is related to Bluetooth. The chip implant </w:t>
             </w:r>
             <w:r>
-              <w:t xml:space="preserve">will be controlled by a phone app using Bluetooth, which has been known to have security problems. By using Bluetooth to open up a channel for </w:t>
+              <w:t>will be controlled by a phone app using Bluetooth, which has been known to have security problems</w:t>
+            </w:r>
+            <w:r>
+              <w:t xml:space="preserve"> [6]</w:t>
+            </w:r>
+            <w:r>
+              <w:t xml:space="preserve">. By using Bluetooth to open up a channel </w:t>
             </w:r>
             <w:r>
               <w:lastRenderedPageBreak/>
-              <w:t>two devices to communicate, there is a greater opportunity for potential attacks to occur [6]. Especially considering that Neuralink hopes to both read from and write to the brain, having this kind of vulnerability can be dangerous [6].</w:t>
-            </w:r>
-            <w:bookmarkStart w:id="4" w:name="_GoBack"/>
+              <w:t xml:space="preserve">for two devices to communicate, there is a greater opportunity for </w:t>
+            </w:r>
+            <w:r>
+              <w:t xml:space="preserve">man-in-the-middle </w:t>
+            </w:r>
+            <w:r>
+              <w:t>attacks to occur</w:t>
+            </w:r>
+            <w:r>
+              <w:t>, where a third party can access private data sent through bluetooth</w:t>
+            </w:r>
+            <w:r>
+              <w:t xml:space="preserve"> [</w:t>
+            </w:r>
+            <w:r>
+              <w:t>7</w:t>
+            </w:r>
+            <w:r>
+              <w:t>]. Especially considering that Neuralink hopes to both read from and write to the brain, this vulnerability can be dangerous [6].</w:t>
+            </w:r>
+            <w:r>
+              <w:fldChar w:fldCharType="end"/>
+            </w:r>
             <w:bookmarkEnd w:id="4"/>
-            <w:r>
-              <w:fldChar w:fldCharType="end"/>
-            </w:r>
-            <w:bookmarkEnd w:id="3"/>
           </w:p>
         </w:tc>
       </w:tr>
@@ -891,6 +927,11 @@
             </w:r>
           </w:p>
           <w:p>
+            <w:pPr>
+              <w:rPr>
+                <w:noProof/>
+              </w:rPr>
+            </w:pPr>
             <w:r>
               <w:rPr>
                 <w:noProof/>
@@ -902,6 +943,46 @@
                 <w:noProof/>
               </w:rPr>
               <w:t>https://www.verdict.co.uk/neuralink-security-brain-hacking</w:t>
+            </w:r>
+          </w:p>
+          <w:p>
+            <w:pPr>
+              <w:rPr>
+                <w:noProof/>
+              </w:rPr>
+            </w:pPr>
+          </w:p>
+          <w:p>
+            <w:pPr>
+              <w:rPr>
+                <w:noProof/>
+              </w:rPr>
+            </w:pPr>
+            <w:r>
+              <w:rPr>
+                <w:noProof/>
+              </w:rPr>
+              <w:t>[7]</w:t>
+            </w:r>
+          </w:p>
+          <w:p>
+            <w:r>
+              <w:rPr>
+                <w:noProof/>
+              </w:rPr>
+              <w:t>Stewart, Ryan. "Latest Bluetooth Hacking Techniques Expose New Attack Vectors For Hackers."</w:t>
+            </w:r>
+            <w:r>
+              <w:rPr>
+                <w:noProof/>
+              </w:rPr>
+              <w:t xml:space="preserve"> Cyware, 6 Jan. 2019, </w:t>
+            </w:r>
+            <w:r>
+              <w:rPr>
+                <w:noProof/>
+              </w:rPr>
+              <w:t>https://cyware.com/news/latest-bluetooth-hacking-techniques-expose-new-attack-vectors-for-hackers-a16cfb5e</w:t>
             </w:r>
             <w:r>
               <w:fldChar w:fldCharType="end"/>
@@ -995,7 +1076,7 @@
         <w:b/>
         <w:noProof/>
       </w:rPr>
-      <w:t>3</w:t>
+      <w:t>1</w:t>
     </w:r>
     <w:r>
       <w:rPr>

</xml_diff>